<commit_message>
moved todo list to Todo List.docx, creates notes on projects and started Power BI viz
</commit_message>
<xml_diff>
--- a/Project Overview.docx
+++ b/Project Overview.docx
@@ -24,7 +24,7 @@
     </w:p>
     <w:p>
       <w:r>
-        <w:t xml:space="preserve">The tables/ data used in this project was gotten from one of Mo Chen’s Tableau project’s videos and the link is </w:t>
+        <w:t xml:space="preserve">The tables/data used in this project was gotten from one of Mo Chen’s Tableau project’s videos and the link is </w:t>
       </w:r>
       <w:hyperlink r:id="rId5" w:history="1">
         <w:r>
@@ -158,96 +158,10 @@
       </w:pPr>
     </w:p>
     <w:p>
-      <w:pPr>
-        <w:pStyle w:val="ListParagraph"/>
-        <w:ind w:left="0"/>
-      </w:pPr>
-    </w:p>
-    <w:p>
-      <w:pPr>
-        <w:pStyle w:val="ListParagraph"/>
-        <w:ind w:left="0"/>
-      </w:pPr>
       <w:r>
-        <w:t>Tasks/To Do List:</w:t>
+        <w:t>The purpose of this project is to demonstrate my ability to create simple and informative data visualizations in Tableau and Power Bi, use SQL to store data and create tables and improve my skills as a data analyst.</w:t>
       </w:r>
     </w:p>
-    <w:p>
-      <w:pPr>
-        <w:pStyle w:val="ListParagraph"/>
-      </w:pPr>
-      <w:sdt>
-        <w:sdtPr>
-          <w:id w:val="-1078899002"/>
-          <w14:checkbox>
-            <w14:checked w14:val="1"/>
-            <w14:checkedState w14:val="2612" w14:font="MS Gothic"/>
-            <w14:uncheckedState w14:val="2610" w14:font="MS Gothic"/>
-          </w14:checkbox>
-        </w:sdtPr>
-        <w:sdtContent>
-          <w:r>
-            <w:rPr>
-              <w:rFonts w:ascii="MS Gothic" w:eastAsia="MS Gothic" w:hAnsi="MS Gothic" w:hint="eastAsia"/>
-            </w:rPr>
-            <w:t>☒</w:t>
-          </w:r>
-        </w:sdtContent>
-      </w:sdt>
-      <w:r>
-        <w:t xml:space="preserve"> Create a similar visualization to the visualization made and add your own touch</w:t>
-      </w:r>
-    </w:p>
-    <w:p>
-      <w:pPr>
-        <w:pStyle w:val="ListParagraph"/>
-      </w:pPr>
-      <w:sdt>
-        <w:sdtPr>
-          <w:id w:val="-660076031"/>
-          <w14:checkbox>
-            <w14:checked w14:val="0"/>
-            <w14:checkedState w14:val="2612" w14:font="MS Gothic"/>
-            <w14:uncheckedState w14:val="2610" w14:font="MS Gothic"/>
-          </w14:checkbox>
-        </w:sdtPr>
-        <w:sdtContent>
-          <w:r>
-            <w:rPr>
-              <w:rFonts w:ascii="MS Gothic" w:eastAsia="MS Gothic" w:hAnsi="MS Gothic" w:hint="eastAsia"/>
-            </w:rPr>
-            <w:t>☐</w:t>
-          </w:r>
-        </w:sdtContent>
-      </w:sdt>
-      <w:r>
-        <w:t xml:space="preserve"> Create a database schema that allows both tables to be inserted into the database and the tables should be in 3</w:t>
-      </w:r>
-      <w:r>
-        <w:rPr>
-          <w:vertAlign w:val="superscript"/>
-        </w:rPr>
-        <w:t>rd</w:t>
-      </w:r>
-      <w:r>
-        <w:t xml:space="preserve"> normal form</w:t>
-      </w:r>
-    </w:p>
-    <w:p/>
-    <w:p>
-      <w:r>
-        <w:t xml:space="preserve">Tableau visualization link: </w:t>
-      </w:r>
-      <w:hyperlink r:id="rId6" w:history="1">
-        <w:r>
-          <w:rPr>
-            <w:rStyle w:val="Hyperlink"/>
-          </w:rPr>
-          <w:t>https://public.tableau.com/app/profile/daniel.oyeleye/viz/BritishAirwaysReviewsProject_17210615769860/Dashboard1</w:t>
-        </w:r>
-      </w:hyperlink>
-    </w:p>
-    <w:p/>
     <w:sectPr>
       <w:pgSz w:w="12240" w:h="15840"/>
       <w:pgMar w:top="1440" w:right="1440" w:bottom="1440" w:left="1440" w:header="720" w:footer="720" w:gutter="0"/>

</xml_diff>